<commit_message>
Versione definitiva della tesi, versione stampata per segreteria.
</commit_message>
<xml_diff>
--- a/Tesi/Frontespizio.docx
+++ b/Tesi/Frontespizio.docx
@@ -15,8 +15,8 @@
         </w:rPr>
         <w:drawing>
           <wp:inline distT="0" distB="0" distL="0" distR="0" wp14:anchorId="78009221" wp14:editId="48F302DC">
-            <wp:extent cx="2583712" cy="2583712"/>
-            <wp:effectExtent l="0" t="0" r="7620" b="7620"/>
+            <wp:extent cx="2222205" cy="2652228"/>
+            <wp:effectExtent l="0" t="0" r="6985" b="0"/>
             <wp:docPr id="7" name="Picture 1"/>
             <wp:cNvGraphicFramePr>
               <a:graphicFrameLocks xmlns:a="http://schemas.openxmlformats.org/drawingml/2006/main" noChangeAspect="1"/>
@@ -28,26 +28,33 @@
                     <pic:cNvPr id="0" name="logo-unisannio.gif"/>
                     <pic:cNvPicPr/>
                   </pic:nvPicPr>
-                  <pic:blipFill>
-                    <a:blip r:embed="rId5">
+                  <pic:blipFill rotWithShape="1">
+                    <a:blip r:embed="rId5" cstate="print">
                       <a:extLst>
                         <a:ext uri="{28A0092B-C50C-407E-A947-70E740481C1C}">
                           <a14:useLocalDpi xmlns:a14="http://schemas.microsoft.com/office/drawing/2010/main" val="0"/>
                         </a:ext>
                       </a:extLst>
                     </a:blip>
-                    <a:stretch>
-                      <a:fillRect/>
-                    </a:stretch>
+                    <a:srcRect l="13377" t="20164" r="17438" b="21438"/>
+                    <a:stretch/>
                   </pic:blipFill>
-                  <pic:spPr>
+                  <pic:spPr bwMode="auto">
                     <a:xfrm>
                       <a:off x="0" y="0"/>
-                      <a:ext cx="2586118" cy="2586118"/>
+                      <a:ext cx="2254327" cy="2690566"/>
                     </a:xfrm>
                     <a:prstGeom prst="rect">
                       <a:avLst/>
                     </a:prstGeom>
+                    <a:ln>
+                      <a:noFill/>
+                    </a:ln>
+                    <a:extLst>
+                      <a:ext uri="{53640926-AAD7-44D8-BBD7-CCE9431645EC}">
+                        <a14:shadowObscured xmlns:a14="http://schemas.microsoft.com/office/drawing/2010/main"/>
+                      </a:ext>
+                    </a:extLst>
                   </pic:spPr>
                 </pic:pic>
               </a:graphicData>
@@ -131,7 +138,7 @@
           <w:szCs w:val="32"/>
           <w:lang w:val="it-IT"/>
         </w:rPr>
-        <w:t>Corso di laurea</w:t>
+        <w:t>Corso di L</w:t>
       </w:r>
       <w:r>
         <w:rPr>
@@ -140,7 +147,7 @@
           <w:szCs w:val="32"/>
           <w:lang w:val="it-IT"/>
         </w:rPr>
-        <w:t xml:space="preserve"> magistrale</w:t>
+        <w:t>aurea</w:t>
       </w:r>
       <w:r>
         <w:rPr>
@@ -149,6 +156,24 @@
           <w:szCs w:val="32"/>
           <w:lang w:val="it-IT"/>
         </w:rPr>
+        <w:t xml:space="preserve"> M</w:t>
+      </w:r>
+      <w:r>
+        <w:rPr>
+          <w:rFonts w:ascii="Times New Roman"/>
+          <w:sz w:val="32"/>
+          <w:szCs w:val="32"/>
+          <w:lang w:val="it-IT"/>
+        </w:rPr>
+        <w:t>agistrale</w:t>
+      </w:r>
+      <w:r>
+        <w:rPr>
+          <w:rFonts w:ascii="Times New Roman"/>
+          <w:sz w:val="32"/>
+          <w:szCs w:val="32"/>
+          <w:lang w:val="it-IT"/>
+        </w:rPr>
         <w:t xml:space="preserve"> in Ingegneria Informatica</w:t>
       </w:r>
     </w:p>
@@ -186,7 +211,17 @@
           <w:szCs w:val="36"/>
           <w:lang w:val="it-IT"/>
         </w:rPr>
-        <w:t xml:space="preserve">Validazione empirica e applicazione di tecniche di </w:t>
+        <w:t>Validazione empirica</w:t>
+      </w:r>
+      <w:r>
+        <w:rPr>
+          <w:rFonts w:ascii="Times New Roman"/>
+          <w:b/>
+          <w:sz w:val="36"/>
+          <w:szCs w:val="36"/>
+          <w:lang w:val="it-IT"/>
+        </w:rPr>
+        <w:t xml:space="preserve"> e applicazione di tecniche di </w:t>
       </w:r>
       <w:proofErr w:type="spellStart"/>
       <w:r>
@@ -197,7 +232,17 @@
           <w:szCs w:val="36"/>
           <w:lang w:val="it-IT"/>
         </w:rPr>
-        <w:t>sentiment</w:t>
+        <w:t>S</w:t>
+      </w:r>
+      <w:r>
+        <w:rPr>
+          <w:rFonts w:ascii="Times New Roman"/>
+          <w:b/>
+          <w:sz w:val="36"/>
+          <w:szCs w:val="36"/>
+          <w:lang w:val="it-IT"/>
+        </w:rPr>
+        <w:t>entiment</w:t>
       </w:r>
       <w:proofErr w:type="spellEnd"/>
       <w:r>
@@ -210,6 +255,16 @@
         </w:rPr>
         <w:t xml:space="preserve"> </w:t>
       </w:r>
+      <w:r>
+        <w:rPr>
+          <w:rFonts w:ascii="Times New Roman"/>
+          <w:b/>
+          <w:sz w:val="36"/>
+          <w:szCs w:val="36"/>
+          <w:lang w:val="it-IT"/>
+        </w:rPr>
+        <w:t xml:space="preserve">Analysis e </w:t>
+      </w:r>
       <w:proofErr w:type="spellStart"/>
       <w:r>
         <w:rPr>
@@ -219,7 +274,7 @@
           <w:szCs w:val="36"/>
           <w:lang w:val="it-IT"/>
         </w:rPr>
-        <w:t>analysis</w:t>
+        <w:t>Emotion</w:t>
       </w:r>
       <w:proofErr w:type="spellEnd"/>
       <w:r>
@@ -230,7 +285,7 @@
           <w:szCs w:val="36"/>
           <w:lang w:val="it-IT"/>
         </w:rPr>
-        <w:t xml:space="preserve"> e </w:t>
+        <w:t xml:space="preserve"> </w:t>
       </w:r>
       <w:proofErr w:type="spellStart"/>
       <w:r>
@@ -241,9 +296,8 @@
           <w:szCs w:val="36"/>
           <w:lang w:val="it-IT"/>
         </w:rPr>
-        <w:t>emotion</w:t>
-      </w:r>
-      <w:proofErr w:type="spellEnd"/>
+        <w:t>M</w:t>
+      </w:r>
       <w:r>
         <w:rPr>
           <w:rFonts w:ascii="Times New Roman"/>
@@ -252,18 +306,7 @@
           <w:szCs w:val="36"/>
           <w:lang w:val="it-IT"/>
         </w:rPr>
-        <w:t xml:space="preserve"> </w:t>
-      </w:r>
-      <w:proofErr w:type="spellStart"/>
-      <w:r>
-        <w:rPr>
-          <w:rFonts w:ascii="Times New Roman"/>
-          <w:b/>
-          <w:sz w:val="36"/>
-          <w:szCs w:val="36"/>
-          <w:lang w:val="it-IT"/>
-        </w:rPr>
-        <w:t>mining</w:t>
+        <w:t>ining</w:t>
       </w:r>
       <w:proofErr w:type="spellEnd"/>
       <w:r>
@@ -361,126 +404,108 @@
           <w:lang w:val="it-IT"/>
         </w:rPr>
       </w:pPr>
-    </w:p>
-    <w:p>
-      <w:pPr>
-        <w:rPr>
-          <w:rFonts w:ascii="Times New Roman"/>
-          <w:sz w:val="28"/>
-          <w:szCs w:val="28"/>
-          <w:lang w:val="it-IT"/>
-        </w:rPr>
-      </w:pPr>
-      <w:r>
-        <w:rPr>
-          <w:rFonts w:ascii="Times New Roman"/>
-          <w:sz w:val="28"/>
-          <w:szCs w:val="28"/>
-          <w:lang w:val="it-IT"/>
-        </w:rPr>
-        <w:t>Correlatore</w:t>
-      </w:r>
-    </w:p>
-    <w:p>
-      <w:pPr>
-        <w:rPr>
-          <w:rFonts w:ascii="Times New Roman"/>
-          <w:sz w:val="28"/>
-          <w:szCs w:val="28"/>
-          <w:lang w:val="it-IT"/>
-        </w:rPr>
-      </w:pPr>
-      <w:r>
-        <w:rPr>
-          <w:rFonts w:ascii="Times New Roman"/>
-          <w:sz w:val="28"/>
-          <w:szCs w:val="28"/>
-          <w:lang w:val="it-IT"/>
-        </w:rPr>
-        <w:t>Dott.ssa</w:t>
-      </w:r>
-      <w:r>
-        <w:rPr>
-          <w:rFonts w:ascii="Times New Roman"/>
-          <w:sz w:val="28"/>
-          <w:szCs w:val="28"/>
-          <w:lang w:val="it-IT"/>
-        </w:rPr>
-        <w:t xml:space="preserve"> </w:t>
-      </w:r>
-      <w:r>
-        <w:rPr>
-          <w:rFonts w:ascii="Times New Roman"/>
-          <w:sz w:val="28"/>
-          <w:szCs w:val="28"/>
-          <w:lang w:val="it-IT"/>
-        </w:rPr>
-        <w:t>Fiorella Zampetti</w:t>
-      </w:r>
-    </w:p>
-    <w:p>
-      <w:pPr>
-        <w:jc w:val="right"/>
-        <w:rPr>
-          <w:rFonts w:ascii="Times New Roman"/>
-          <w:sz w:val="28"/>
-          <w:szCs w:val="28"/>
-          <w:lang w:val="it-IT"/>
-        </w:rPr>
-      </w:pPr>
-      <w:r>
-        <w:rPr>
-          <w:rFonts w:ascii="Times New Roman"/>
-          <w:sz w:val="28"/>
-          <w:szCs w:val="28"/>
-          <w:lang w:val="it-IT"/>
-        </w:rPr>
-        <w:t>Candidato</w:t>
-      </w:r>
-    </w:p>
-    <w:p>
-      <w:pPr>
-        <w:jc w:val="right"/>
-        <w:rPr>
-          <w:rFonts w:ascii="Times New Roman"/>
-          <w:sz w:val="28"/>
-          <w:szCs w:val="28"/>
-          <w:lang w:val="it-IT"/>
-        </w:rPr>
-      </w:pPr>
-      <w:r>
-        <w:rPr>
-          <w:rFonts w:ascii="Times New Roman"/>
-          <w:sz w:val="28"/>
-          <w:szCs w:val="28"/>
-          <w:lang w:val="it-IT"/>
-        </w:rPr>
-        <w:t>Lucio De Luca</w:t>
-      </w:r>
-    </w:p>
-    <w:p>
-      <w:pPr>
-        <w:jc w:val="right"/>
-        <w:rPr>
-          <w:rFonts w:ascii="Times New Roman"/>
-          <w:sz w:val="28"/>
-          <w:szCs w:val="28"/>
-          <w:lang w:val="it-IT"/>
-        </w:rPr>
-      </w:pPr>
-    </w:p>
-    <w:p>
-      <w:pPr>
-        <w:jc w:val="right"/>
-        <w:rPr>
-          <w:rFonts w:ascii="Times New Roman"/>
-          <w:sz w:val="28"/>
-          <w:szCs w:val="28"/>
-          <w:lang w:val="it-IT"/>
-        </w:rPr>
-      </w:pPr>
       <w:bookmarkStart w:id="1" w:name="_GoBack"/>
       <w:bookmarkEnd w:id="1"/>
+    </w:p>
+    <w:p>
+      <w:pPr>
+        <w:rPr>
+          <w:rFonts w:ascii="Times New Roman"/>
+          <w:sz w:val="28"/>
+          <w:szCs w:val="28"/>
+          <w:lang w:val="it-IT"/>
+        </w:rPr>
+      </w:pPr>
+      <w:r>
+        <w:rPr>
+          <w:rFonts w:ascii="Times New Roman"/>
+          <w:sz w:val="28"/>
+          <w:szCs w:val="28"/>
+          <w:lang w:val="it-IT"/>
+        </w:rPr>
+        <w:t>Correlatore</w:t>
+      </w:r>
+    </w:p>
+    <w:p>
+      <w:pPr>
+        <w:rPr>
+          <w:rFonts w:ascii="Times New Roman"/>
+          <w:sz w:val="28"/>
+          <w:szCs w:val="28"/>
+          <w:lang w:val="it-IT"/>
+        </w:rPr>
+      </w:pPr>
+      <w:r>
+        <w:rPr>
+          <w:rFonts w:ascii="Times New Roman"/>
+          <w:sz w:val="28"/>
+          <w:szCs w:val="28"/>
+          <w:lang w:val="it-IT"/>
+        </w:rPr>
+        <w:t>Dott.ssa Fiorella Zampetti</w:t>
+      </w:r>
+    </w:p>
+    <w:p>
+      <w:pPr>
+        <w:jc w:val="right"/>
+        <w:rPr>
+          <w:rFonts w:ascii="Times New Roman"/>
+          <w:sz w:val="28"/>
+          <w:szCs w:val="28"/>
+          <w:lang w:val="it-IT"/>
+        </w:rPr>
+      </w:pPr>
+      <w:r>
+        <w:rPr>
+          <w:rFonts w:ascii="Times New Roman"/>
+          <w:sz w:val="28"/>
+          <w:szCs w:val="28"/>
+          <w:lang w:val="it-IT"/>
+        </w:rPr>
+        <w:t>Candidato</w:t>
+      </w:r>
+    </w:p>
+    <w:p>
+      <w:pPr>
+        <w:jc w:val="right"/>
+        <w:rPr>
+          <w:rFonts w:ascii="Times New Roman"/>
+          <w:sz w:val="28"/>
+          <w:szCs w:val="28"/>
+          <w:lang w:val="it-IT"/>
+        </w:rPr>
+      </w:pPr>
+      <w:r>
+        <w:rPr>
+          <w:rFonts w:ascii="Times New Roman"/>
+          <w:sz w:val="28"/>
+          <w:szCs w:val="28"/>
+          <w:lang w:val="it-IT"/>
+        </w:rPr>
+        <w:t>Lucio De Luca</w:t>
+      </w:r>
+    </w:p>
+    <w:p>
+      <w:pPr>
+        <w:jc w:val="right"/>
+        <w:rPr>
+          <w:rFonts w:ascii="Times New Roman"/>
+          <w:sz w:val="28"/>
+          <w:szCs w:val="28"/>
+          <w:lang w:val="it-IT"/>
+        </w:rPr>
+      </w:pPr>
+    </w:p>
+    <w:p>
+      <w:pPr>
+        <w:jc w:val="right"/>
+        <w:rPr>
+          <w:rFonts w:ascii="Times New Roman"/>
+          <w:sz w:val="28"/>
+          <w:szCs w:val="28"/>
+          <w:lang w:val="it-IT"/>
+        </w:rPr>
+      </w:pPr>
       <w:r>
         <w:rPr>
           <w:rFonts w:ascii="Times New Roman"/>
@@ -1381,7 +1406,7 @@
 </file>
 
 <file path=customXml/itemProps1.xml><?xml version="1.0" encoding="utf-8"?>
-<ds:datastoreItem xmlns:ds="http://schemas.openxmlformats.org/officeDocument/2006/customXml" ds:itemID="{2267EB7C-F2A7-4DE1-84EF-03FA780E8D46}">
+<ds:datastoreItem xmlns:ds="http://schemas.openxmlformats.org/officeDocument/2006/customXml" ds:itemID="{6A10F5DC-D43A-4C37-BA7B-C9D353986486}">
   <ds:schemaRefs>
     <ds:schemaRef ds:uri="http://schemas.openxmlformats.org/officeDocument/2006/bibliography"/>
   </ds:schemaRefs>

</xml_diff>